<commit_message>
Tabla platos columna id_secundario funcionando
</commit_message>
<xml_diff>
--- a/Machetes sentencias sql o jpa.docx
+++ b/Machetes sentencias sql o jpa.docx
@@ -29,7 +29,6 @@
         </w:rPr>
         <w:t xml:space="preserve"> COMO </w:t>
       </w:r>
-      <w:proofErr w:type="spellStart"/>
       <w:r>
         <w:rPr>
           <w:b/>
@@ -39,7 +38,6 @@
         </w:rPr>
         <w:t>id_platosamostrar</w:t>
       </w:r>
-      <w:proofErr w:type="spellEnd"/>
       <w:r>
         <w:rPr>
           <w:u w:val="single"/>
@@ -50,17 +48,8 @@
     <w:p/>
     <w:p>
       <w:r>
-        <w:t xml:space="preserve">INSERT INTO </w:t>
-      </w:r>
-      <w:proofErr w:type="spellStart"/>
-      <w:r>
-        <w:t>platosamostrar</w:t>
-      </w:r>
-      <w:proofErr w:type="spellEnd"/>
-      <w:r>
-        <w:t>(</w:t>
-      </w:r>
-      <w:proofErr w:type="spellStart"/>
+        <w:t>INSERT INTO platosamostrar(</w:t>
+      </w:r>
       <w:r>
         <w:rPr>
           <w:b/>
@@ -69,33 +58,8 @@
         </w:rPr>
         <w:t>id_platosamostrar</w:t>
       </w:r>
-      <w:proofErr w:type="spellEnd"/>
-      <w:r>
-        <w:t xml:space="preserve">, </w:t>
-      </w:r>
-      <w:proofErr w:type="spellStart"/>
-      <w:r>
-        <w:t>precio_plato</w:t>
-      </w:r>
-      <w:proofErr w:type="spellEnd"/>
-      <w:r>
-        <w:t xml:space="preserve">, </w:t>
-      </w:r>
-      <w:proofErr w:type="spellStart"/>
-      <w:r>
-        <w:t>nombre_plato</w:t>
-      </w:r>
-      <w:proofErr w:type="spellEnd"/>
-      <w:r>
-        <w:t xml:space="preserve">, </w:t>
-      </w:r>
-      <w:proofErr w:type="spellStart"/>
-      <w:r>
-        <w:t>id_plato</w:t>
-      </w:r>
-      <w:proofErr w:type="spellEnd"/>
-      <w:r>
-        <w:t xml:space="preserve">) </w:t>
+      <w:r>
+        <w:t xml:space="preserve">, precio_plato, nombre_plato, id_plato) </w:t>
       </w:r>
     </w:p>
     <w:p>
@@ -111,44 +75,12 @@
         <w:t>1</w:t>
       </w:r>
       <w:r>
-        <w:t xml:space="preserve">, </w:t>
-      </w:r>
-      <w:proofErr w:type="spellStart"/>
-      <w:r>
-        <w:t>precio_plato</w:t>
-      </w:r>
-      <w:proofErr w:type="spellEnd"/>
-      <w:r>
-        <w:t xml:space="preserve">, </w:t>
-      </w:r>
-      <w:proofErr w:type="spellStart"/>
-      <w:r>
-        <w:t>nombre_plato</w:t>
-      </w:r>
-      <w:proofErr w:type="spellEnd"/>
-      <w:r>
-        <w:t xml:space="preserve">, </w:t>
-      </w:r>
-      <w:proofErr w:type="spellStart"/>
-      <w:r>
-        <w:t>id_plato</w:t>
-      </w:r>
-      <w:proofErr w:type="spellEnd"/>
-      <w:r>
-        <w:t xml:space="preserve"> FROM platos </w:t>
-      </w:r>
-    </w:p>
-    <w:p>
-      <w:r>
-        <w:t xml:space="preserve">WHERE </w:t>
-      </w:r>
-      <w:proofErr w:type="spellStart"/>
-      <w:r>
-        <w:t>id_plato</w:t>
-      </w:r>
-      <w:proofErr w:type="spellEnd"/>
-      <w:r>
-        <w:t>=1;</w:t>
+        <w:t xml:space="preserve">, precio_plato, nombre_plato, id_plato FROM platos </w:t>
+      </w:r>
+    </w:p>
+    <w:p>
+      <w:r>
+        <w:t>WHERE id_plato=1;</w:t>
       </w:r>
     </w:p>
     <w:p/>
@@ -167,25 +99,75 @@
     </w:p>
     <w:p>
       <w:r>
-        <w:t xml:space="preserve">DELETE FROM </w:t>
-      </w:r>
-      <w:proofErr w:type="spellStart"/>
-      <w:r>
-        <w:t>nombre_tabla</w:t>
-      </w:r>
-      <w:proofErr w:type="spellEnd"/>
-    </w:p>
-    <w:p>
-      <w:r>
-        <w:t xml:space="preserve">WHERE </w:t>
-      </w:r>
-      <w:proofErr w:type="spellStart"/>
-      <w:r>
-        <w:t>nombre_columna</w:t>
-      </w:r>
-      <w:proofErr w:type="spellEnd"/>
-      <w:r>
-        <w:t xml:space="preserve"> = valor</w:t>
+        <w:t>DELETE FROM nombre_tabla</w:t>
+      </w:r>
+    </w:p>
+    <w:p>
+      <w:r>
+        <w:t>WHERE nombre_columna = valor</w:t>
+      </w:r>
+    </w:p>
+    <w:p/>
+    <w:p/>
+    <w:p>
+      <w:pPr>
+        <w:rPr>
+          <w:u w:val="single"/>
+        </w:rPr>
+      </w:pPr>
+      <w:r>
+        <w:rPr>
+          <w:u w:val="single"/>
+        </w:rPr>
+        <w:t>COPIAR LOS DATOS DE UNA COLUMNA A OTRA</w:t>
+      </w:r>
+    </w:p>
+    <w:p>
+      <w:r>
+        <w:t>UPDATE platos SET id_secundario= tipo_plato WHERE id_plato &gt; 0</w:t>
+      </w:r>
+    </w:p>
+    <w:p/>
+    <w:p>
+      <w:pPr>
+        <w:rPr>
+          <w:u w:val="single"/>
+        </w:rPr>
+      </w:pPr>
+      <w:r>
+        <w:rPr>
+          <w:u w:val="single"/>
+        </w:rPr>
+        <w:t>ACTUALIZAR O INSERTAR</w:t>
+      </w:r>
+      <w:r>
+        <w:rPr>
+          <w:u w:val="single"/>
+        </w:rPr>
+        <w:t xml:space="preserve"> </w:t>
+      </w:r>
+      <w:r>
+        <w:rPr>
+          <w:u w:val="single"/>
+        </w:rPr>
+        <w:t>REGISTRO</w:t>
+      </w:r>
+      <w:r>
+        <w:rPr>
+          <w:u w:val="single"/>
+        </w:rPr>
+        <w:t xml:space="preserve"> DE UNA COLUMNA </w:t>
+      </w:r>
+      <w:r>
+        <w:rPr>
+          <w:u w:val="single"/>
+        </w:rPr>
+        <w:t>CON LOS REGISTROS DE OTRAS DOS CULUMNAS DE LA MISMA TABLA</w:t>
+      </w:r>
+    </w:p>
+    <w:p>
+      <w:r>
+        <w:t>UPDATE platos SET id_secundario = concat(id_plato, '-', tipo_plato) WHERE id_plato &gt; 1</w:t>
       </w:r>
     </w:p>
     <w:sectPr>

</xml_diff>

<commit_message>
Tabla pedidos funcionado, faltan ultimar detalles del back, por ej ver opcion de armar una lista de la entidad platos en platosamostrar
</commit_message>
<xml_diff>
--- a/Machetes sentencias sql o jpa.docx
+++ b/Machetes sentencias sql o jpa.docx
@@ -168,6 +168,66 @@
     <w:p>
       <w:r>
         <w:t>UPDATE platos SET id_secundario = concat(id_plato, '-', tipo_plato) WHERE id_plato &gt; 1</w:t>
+      </w:r>
+    </w:p>
+    <w:p/>
+    <w:p>
+      <w:pPr>
+        <w:rPr>
+          <w:u w:val="single"/>
+        </w:rPr>
+      </w:pPr>
+      <w:r>
+        <w:rPr>
+          <w:u w:val="single"/>
+        </w:rPr>
+        <w:t>ACTUALIZAR O INSERTAR</w:t>
+      </w:r>
+      <w:r>
+        <w:rPr>
+          <w:u w:val="single"/>
+        </w:rPr>
+        <w:t xml:space="preserve"> </w:t>
+      </w:r>
+      <w:r>
+        <w:rPr>
+          <w:u w:val="single"/>
+        </w:rPr>
+        <w:t>REGISTRO</w:t>
+      </w:r>
+      <w:r>
+        <w:rPr>
+          <w:u w:val="single"/>
+        </w:rPr>
+        <w:t xml:space="preserve"> DE UNA COLUMNA </w:t>
+      </w:r>
+      <w:r>
+        <w:rPr>
+          <w:u w:val="single"/>
+        </w:rPr>
+        <w:t xml:space="preserve">CON LOS REGISTROS DE </w:t>
+      </w:r>
+      <w:r>
+        <w:rPr>
+          <w:u w:val="single"/>
+        </w:rPr>
+        <w:t>OTRA COLUMNA EN OTRA TABLA</w:t>
+      </w:r>
+    </w:p>
+    <w:p/>
+    <w:p>
+      <w:r>
+        <w:t>UPDATE pedidos , platosamostrar</w:t>
+      </w:r>
+    </w:p>
+    <w:p>
+      <w:r>
+        <w:t>SET pedidos.precio_plato = platosamostrar.precio_plato</w:t>
+      </w:r>
+    </w:p>
+    <w:p>
+      <w:r>
+        <w:t>WHERE id_pedido &gt; 0</w:t>
       </w:r>
     </w:p>
     <w:sectPr>

</xml_diff>

<commit_message>
Funcionando formularios platos, tipos platos, edicion de promociones. Slider en home page funcionando, falta agregar mensaje promo de la DB y autoplay al slider
</commit_message>
<xml_diff>
--- a/Machetes sentencias sql o jpa.docx
+++ b/Machetes sentencias sql o jpa.docx
@@ -29,6 +29,7 @@
         </w:rPr>
         <w:t xml:space="preserve"> COMO </w:t>
       </w:r>
+      <w:proofErr w:type="spellStart"/>
       <w:r>
         <w:rPr>
           <w:b/>
@@ -38,6 +39,7 @@
         </w:rPr>
         <w:t>id_platosamostrar</w:t>
       </w:r>
+      <w:proofErr w:type="spellEnd"/>
       <w:r>
         <w:rPr>
           <w:u w:val="single"/>
@@ -48,8 +50,17 @@
     <w:p/>
     <w:p>
       <w:r>
-        <w:t>INSERT INTO platosamostrar(</w:t>
-      </w:r>
+        <w:t xml:space="preserve">INSERT INTO </w:t>
+      </w:r>
+      <w:proofErr w:type="spellStart"/>
+      <w:r>
+        <w:t>platosamostrar</w:t>
+      </w:r>
+      <w:proofErr w:type="spellEnd"/>
+      <w:r>
+        <w:t>(</w:t>
+      </w:r>
+      <w:proofErr w:type="spellStart"/>
       <w:r>
         <w:rPr>
           <w:b/>
@@ -58,8 +69,33 @@
         </w:rPr>
         <w:t>id_platosamostrar</w:t>
       </w:r>
-      <w:r>
-        <w:t xml:space="preserve">, precio_plato, nombre_plato, id_plato) </w:t>
+      <w:proofErr w:type="spellEnd"/>
+      <w:r>
+        <w:t xml:space="preserve">, </w:t>
+      </w:r>
+      <w:proofErr w:type="spellStart"/>
+      <w:r>
+        <w:t>precio_plato</w:t>
+      </w:r>
+      <w:proofErr w:type="spellEnd"/>
+      <w:r>
+        <w:t xml:space="preserve">, </w:t>
+      </w:r>
+      <w:proofErr w:type="spellStart"/>
+      <w:r>
+        <w:t>nombre_plato</w:t>
+      </w:r>
+      <w:proofErr w:type="spellEnd"/>
+      <w:r>
+        <w:t xml:space="preserve">, </w:t>
+      </w:r>
+      <w:proofErr w:type="spellStart"/>
+      <w:r>
+        <w:t>id_plato</w:t>
+      </w:r>
+      <w:proofErr w:type="spellEnd"/>
+      <w:r>
+        <w:t xml:space="preserve">) </w:t>
       </w:r>
     </w:p>
     <w:p>
@@ -75,12 +111,44 @@
         <w:t>1</w:t>
       </w:r>
       <w:r>
-        <w:t xml:space="preserve">, precio_plato, nombre_plato, id_plato FROM platos </w:t>
-      </w:r>
-    </w:p>
-    <w:p>
-      <w:r>
-        <w:t>WHERE id_plato=1;</w:t>
+        <w:t xml:space="preserve">, </w:t>
+      </w:r>
+      <w:proofErr w:type="spellStart"/>
+      <w:r>
+        <w:t>precio_plato</w:t>
+      </w:r>
+      <w:proofErr w:type="spellEnd"/>
+      <w:r>
+        <w:t xml:space="preserve">, </w:t>
+      </w:r>
+      <w:proofErr w:type="spellStart"/>
+      <w:r>
+        <w:t>nombre_plato</w:t>
+      </w:r>
+      <w:proofErr w:type="spellEnd"/>
+      <w:r>
+        <w:t xml:space="preserve">, </w:t>
+      </w:r>
+      <w:proofErr w:type="spellStart"/>
+      <w:r>
+        <w:t>id_plato</w:t>
+      </w:r>
+      <w:proofErr w:type="spellEnd"/>
+      <w:r>
+        <w:t xml:space="preserve"> FROM platos </w:t>
+      </w:r>
+    </w:p>
+    <w:p>
+      <w:r>
+        <w:t xml:space="preserve">WHERE </w:t>
+      </w:r>
+      <w:proofErr w:type="spellStart"/>
+      <w:r>
+        <w:t>id_plato</w:t>
+      </w:r>
+      <w:proofErr w:type="spellEnd"/>
+      <w:r>
+        <w:t>=1;</w:t>
       </w:r>
     </w:p>
     <w:p/>
@@ -99,12 +167,25 @@
     </w:p>
     <w:p>
       <w:r>
-        <w:t>DELETE FROM nombre_tabla</w:t>
-      </w:r>
-    </w:p>
-    <w:p>
-      <w:r>
-        <w:t>WHERE nombre_columna = valor</w:t>
+        <w:t xml:space="preserve">DELETE FROM </w:t>
+      </w:r>
+      <w:proofErr w:type="spellStart"/>
+      <w:r>
+        <w:t>nombre_tabla</w:t>
+      </w:r>
+      <w:proofErr w:type="spellEnd"/>
+    </w:p>
+    <w:p>
+      <w:r>
+        <w:t xml:space="preserve">WHERE </w:t>
+      </w:r>
+      <w:proofErr w:type="spellStart"/>
+      <w:r>
+        <w:t>nombre_columna</w:t>
+      </w:r>
+      <w:proofErr w:type="spellEnd"/>
+      <w:r>
+        <w:t xml:space="preserve"> = valor</w:t>
       </w:r>
     </w:p>
     <w:p/>
@@ -124,7 +205,31 @@
     </w:p>
     <w:p>
       <w:r>
-        <w:t>UPDATE platos SET id_secundario= tipo_plato WHERE id_plato &gt; 0</w:t>
+        <w:t xml:space="preserve">UPDATE platos SET </w:t>
+      </w:r>
+      <w:proofErr w:type="spellStart"/>
+      <w:r>
+        <w:t>id_secundario</w:t>
+      </w:r>
+      <w:proofErr w:type="spellEnd"/>
+      <w:r>
+        <w:t xml:space="preserve">= </w:t>
+      </w:r>
+      <w:proofErr w:type="spellStart"/>
+      <w:r>
+        <w:t>tipo_plato</w:t>
+      </w:r>
+      <w:proofErr w:type="spellEnd"/>
+      <w:r>
+        <w:t xml:space="preserve"> WHERE </w:t>
+      </w:r>
+      <w:proofErr w:type="spellStart"/>
+      <w:r>
+        <w:t>id_plato</w:t>
+      </w:r>
+      <w:proofErr w:type="spellEnd"/>
+      <w:r>
+        <w:t xml:space="preserve"> &gt; 0</w:t>
       </w:r>
     </w:p>
     <w:p/>
@@ -167,7 +272,47 @@
     </w:p>
     <w:p>
       <w:r>
-        <w:t>UPDATE platos SET id_secundario = concat(id_plato, '-', tipo_plato) WHERE id_plato &gt; 1</w:t>
+        <w:t xml:space="preserve">UPDATE platos SET </w:t>
+      </w:r>
+      <w:proofErr w:type="spellStart"/>
+      <w:r>
+        <w:t>id_secundario</w:t>
+      </w:r>
+      <w:proofErr w:type="spellEnd"/>
+      <w:r>
+        <w:t xml:space="preserve"> = </w:t>
+      </w:r>
+      <w:proofErr w:type="spellStart"/>
+      <w:r>
+        <w:t>concat</w:t>
+      </w:r>
+      <w:proofErr w:type="spellEnd"/>
+      <w:r>
+        <w:t>(</w:t>
+      </w:r>
+      <w:proofErr w:type="spellStart"/>
+      <w:r>
+        <w:t>id_plato</w:t>
+      </w:r>
+      <w:proofErr w:type="spellEnd"/>
+      <w:r>
+        <w:t xml:space="preserve">, '-', </w:t>
+      </w:r>
+      <w:proofErr w:type="spellStart"/>
+      <w:r>
+        <w:t>tipo_plato</w:t>
+      </w:r>
+      <w:proofErr w:type="spellEnd"/>
+      <w:r>
+        <w:t xml:space="preserve">) WHERE </w:t>
+      </w:r>
+      <w:proofErr w:type="spellStart"/>
+      <w:r>
+        <w:t>id_plato</w:t>
+      </w:r>
+      <w:proofErr w:type="spellEnd"/>
+      <w:r>
+        <w:t xml:space="preserve"> &gt; 1</w:t>
       </w:r>
     </w:p>
     <w:p/>
@@ -205,29 +350,130 @@
         <w:rPr>
           <w:u w:val="single"/>
         </w:rPr>
-        <w:t xml:space="preserve">CON LOS REGISTROS DE </w:t>
-      </w:r>
-      <w:r>
-        <w:rPr>
-          <w:u w:val="single"/>
-        </w:rPr>
-        <w:t>OTRA COLUMNA EN OTRA TABLA</w:t>
+        <w:t>CON LOS REGISTROS DE OTRA COLUMNA EN OTRA TABLA</w:t>
       </w:r>
     </w:p>
     <w:p/>
     <w:p>
       <w:r>
-        <w:t>UPDATE pedidos , platosamostrar</w:t>
-      </w:r>
-    </w:p>
-    <w:p>
-      <w:r>
-        <w:t>SET pedidos.precio_plato = platosamostrar.precio_plato</w:t>
-      </w:r>
-    </w:p>
-    <w:p>
-      <w:r>
-        <w:t>WHERE id_pedido &gt; 0</w:t>
+        <w:t xml:space="preserve">UPDATE pedidos , </w:t>
+      </w:r>
+      <w:proofErr w:type="spellStart"/>
+      <w:r>
+        <w:t>platosamostrar</w:t>
+      </w:r>
+      <w:proofErr w:type="spellEnd"/>
+    </w:p>
+    <w:p>
+      <w:proofErr w:type="gramStart"/>
+      <w:r>
+        <w:t xml:space="preserve">SET </w:t>
+      </w:r>
+      <w:proofErr w:type="spellStart"/>
+      <w:r>
+        <w:t>pedidos</w:t>
+      </w:r>
+      <w:proofErr w:type="gramEnd"/>
+      <w:r>
+        <w:t>.precio_plato</w:t>
+      </w:r>
+      <w:proofErr w:type="spellEnd"/>
+      <w:r>
+        <w:t xml:space="preserve"> = </w:t>
+      </w:r>
+      <w:proofErr w:type="spellStart"/>
+      <w:r>
+        <w:t>platosamostrar.precio_plato</w:t>
+      </w:r>
+      <w:proofErr w:type="spellEnd"/>
+    </w:p>
+    <w:p>
+      <w:r>
+        <w:t xml:space="preserve">WHERE </w:t>
+      </w:r>
+      <w:proofErr w:type="spellStart"/>
+      <w:r>
+        <w:t>id_pedido</w:t>
+      </w:r>
+      <w:proofErr w:type="spellEnd"/>
+      <w:r>
+        <w:t xml:space="preserve"> &gt; 0</w:t>
+      </w:r>
+    </w:p>
+    <w:p/>
+    <w:p>
+      <w:r>
+        <w:rPr>
+          <w:u w:val="single"/>
+        </w:rPr>
+        <w:t>AUMENTAR CANTIDAD DE VARCHAR DE UNA COLUMNA</w:t>
+      </w:r>
+    </w:p>
+    <w:p>
+      <w:r>
+        <w:t xml:space="preserve">ALTER TABLE </w:t>
+      </w:r>
+      <w:proofErr w:type="spellStart"/>
+      <w:r>
+        <w:t>nombre_tabla</w:t>
+      </w:r>
+      <w:proofErr w:type="spellEnd"/>
+      <w:r>
+        <w:t xml:space="preserve"> MODIFY </w:t>
+      </w:r>
+      <w:proofErr w:type="spellStart"/>
+      <w:r>
+        <w:t>nombre_columna</w:t>
+      </w:r>
+      <w:proofErr w:type="spellEnd"/>
+      <w:r>
+        <w:t xml:space="preserve"> VARCHAR(900);</w:t>
+      </w:r>
+    </w:p>
+    <w:p>
+      <w:r>
+        <w:rPr>
+          <w:u w:val="single"/>
+        </w:rPr>
+        <w:t>CHEQUEAR QUE SE REFLEJEN LOS CAMBIOS DE “</w:t>
+      </w:r>
+      <w:r>
+        <w:rPr>
+          <w:u w:val="single"/>
+        </w:rPr>
+        <w:t>AUMENTAR CANTIDAD DE VARCHAR DE UNA COLUMNA</w:t>
+      </w:r>
+      <w:r>
+        <w:rPr>
+          <w:u w:val="single"/>
+        </w:rPr>
+        <w:t>”</w:t>
+      </w:r>
+    </w:p>
+    <w:p>
+      <w:proofErr w:type="gramStart"/>
+      <w:r>
+        <w:t>SHOW</w:t>
+      </w:r>
+      <w:proofErr w:type="gramEnd"/>
+      <w:r>
+        <w:t xml:space="preserve"> COLUMNS FROM </w:t>
+      </w:r>
+      <w:proofErr w:type="spellStart"/>
+      <w:r>
+        <w:t>nombre_tabla</w:t>
+      </w:r>
+      <w:proofErr w:type="spellEnd"/>
+      <w:r>
+        <w:t xml:space="preserve"> LIKE '</w:t>
+      </w:r>
+      <w:proofErr w:type="spellStart"/>
+      <w:r>
+        <w:t>nombre_columna</w:t>
+      </w:r>
+      <w:proofErr w:type="spellEnd"/>
+      <w:r>
+        <w:t>';</w:t>
       </w:r>
     </w:p>
     <w:sectPr>

</xml_diff>

<commit_message>
Slider principal y secundario, para cel y pc funcionando perfectamente. Actualizada la tabla cartelerapromonovsecundario con los varchar correspondientes. Actualizados endpoints con excepciones por VARCHAR. Falta buscar fondo para los sliders y continuar con los datos del cliente para el footer
</commit_message>
<xml_diff>
--- a/Machetes sentencias sql o jpa.docx
+++ b/Machetes sentencias sql o jpa.docx
@@ -1,6 +1,6 @@
 
 <file path=word/document.xml><?xml version="1.0" encoding="utf-8"?>
-<w:document xmlns:wpc="http://schemas.microsoft.com/office/word/2010/wordprocessingCanvas" xmlns:cx="http://schemas.microsoft.com/office/drawing/2014/chartex" xmlns:cx1="http://schemas.microsoft.com/office/drawing/2015/9/8/chartex" xmlns:cx2="http://schemas.microsoft.com/office/drawing/2015/10/21/chartex" xmlns:cx3="http://schemas.microsoft.com/office/drawing/2016/5/9/chartex" xmlns:cx4="http://schemas.microsoft.com/office/drawing/2016/5/10/chartex" xmlns:cx5="http://schemas.microsoft.com/office/drawing/2016/5/11/chartex" xmlns:cx6="http://schemas.microsoft.com/office/drawing/2016/5/12/chartex" xmlns:cx7="http://schemas.microsoft.com/office/drawing/2016/5/13/chartex" xmlns:cx8="http://schemas.microsoft.com/office/drawing/2016/5/14/chartex" xmlns:mc="http://schemas.openxmlformats.org/markup-compatibility/2006" xmlns:aink="http://schemas.microsoft.com/office/drawing/2016/ink" xmlns:am3d="http://schemas.microsoft.com/office/drawing/2017/model3d" xmlns:o="urn:schemas-microsoft-com:office:office" xmlns:oel="http://schemas.microsoft.com/office/2019/extlst" xmlns:r="http://schemas.openxmlformats.org/officeDocument/2006/relationships" xmlns:m="http://schemas.openxmlformats.org/officeDocument/2006/math" xmlns:v="urn:schemas-microsoft-com:vml" xmlns:wp14="http://schemas.microsoft.com/office/word/2010/wordprocessingDrawing" xmlns:wp="http://schemas.openxmlformats.org/drawingml/2006/wordprocessingDrawing" xmlns:w10="urn:schemas-microsoft-com:office:word" xmlns:w="http://schemas.openxmlformats.org/wordprocessingml/2006/main" xmlns:w14="http://schemas.microsoft.com/office/word/2010/wordml" xmlns:w15="http://schemas.microsoft.com/office/word/2012/wordml" xmlns:w16cex="http://schemas.microsoft.com/office/word/2018/wordml/cex" xmlns:w16cid="http://schemas.microsoft.com/office/word/2016/wordml/cid" xmlns:w16="http://schemas.microsoft.com/office/word/2018/wordml" xmlns:w16sdtdh="http://schemas.microsoft.com/office/word/2020/wordml/sdtdatahash" xmlns:w16se="http://schemas.microsoft.com/office/word/2015/wordml/symex" xmlns:wpg="http://schemas.microsoft.com/office/word/2010/wordprocessingGroup" xmlns:wpi="http://schemas.microsoft.com/office/word/2010/wordprocessingInk" xmlns:wne="http://schemas.microsoft.com/office/word/2006/wordml" xmlns:wps="http://schemas.microsoft.com/office/word/2010/wordprocessingShape" mc:Ignorable="w14 w15 w16se w16cid w16 w16cex w16sdtdh wp14">
+<w:document xmlns:wpc="http://schemas.microsoft.com/office/word/2010/wordprocessingCanvas" xmlns:cx="http://schemas.microsoft.com/office/drawing/2014/chartex" xmlns:cx1="http://schemas.microsoft.com/office/drawing/2015/9/8/chartex" xmlns:cx2="http://schemas.microsoft.com/office/drawing/2015/10/21/chartex" xmlns:cx3="http://schemas.microsoft.com/office/drawing/2016/5/9/chartex" xmlns:cx4="http://schemas.microsoft.com/office/drawing/2016/5/10/chartex" xmlns:cx5="http://schemas.microsoft.com/office/drawing/2016/5/11/chartex" xmlns:cx6="http://schemas.microsoft.com/office/drawing/2016/5/12/chartex" xmlns:cx7="http://schemas.microsoft.com/office/drawing/2016/5/13/chartex" xmlns:cx8="http://schemas.microsoft.com/office/drawing/2016/5/14/chartex" xmlns:mc="http://schemas.openxmlformats.org/markup-compatibility/2006" xmlns:aink="http://schemas.microsoft.com/office/drawing/2016/ink" xmlns:am3d="http://schemas.microsoft.com/office/drawing/2017/model3d" xmlns:o="urn:schemas-microsoft-com:office:office" xmlns:oel="http://schemas.microsoft.com/office/2019/extlst" xmlns:r="http://schemas.openxmlformats.org/officeDocument/2006/relationships" xmlns:m="http://schemas.openxmlformats.org/officeDocument/2006/math" xmlns:v="urn:schemas-microsoft-com:vml" xmlns:wp14="http://schemas.microsoft.com/office/word/2010/wordprocessingDrawing" xmlns:wp="http://schemas.openxmlformats.org/drawingml/2006/wordprocessingDrawing" xmlns:w10="urn:schemas-microsoft-com:office:word" xmlns:w="http://schemas.openxmlformats.org/wordprocessingml/2006/main" xmlns:w14="http://schemas.microsoft.com/office/word/2010/wordml" xmlns:w15="http://schemas.microsoft.com/office/word/2012/wordml" xmlns:w16cex="http://schemas.microsoft.com/office/word/2018/wordml/cex" xmlns:w16cid="http://schemas.microsoft.com/office/word/2016/wordml/cid" xmlns:w16="http://schemas.microsoft.com/office/word/2018/wordml" xmlns:w16du="http://schemas.microsoft.com/office/word/2023/wordml/word16du" xmlns:w16sdtdh="http://schemas.microsoft.com/office/word/2020/wordml/sdtdatahash" xmlns:w16se="http://schemas.microsoft.com/office/word/2015/wordml/symex" xmlns:wpg="http://schemas.microsoft.com/office/word/2010/wordprocessingGroup" xmlns:wpi="http://schemas.microsoft.com/office/word/2010/wordprocessingInk" xmlns:wne="http://schemas.microsoft.com/office/word/2006/wordml" xmlns:wps="http://schemas.microsoft.com/office/word/2010/wordprocessingShape" mc:Ignorable="w14 w15 w16se w16cid w16 w16cex w16sdtdh w16du wp14">
   <w:body>
     <w:p>
       <w:pPr>
@@ -29,7 +29,6 @@
         </w:rPr>
         <w:t xml:space="preserve"> COMO </w:t>
       </w:r>
-      <w:proofErr w:type="spellStart"/>
       <w:r>
         <w:rPr>
           <w:b/>
@@ -39,7 +38,6 @@
         </w:rPr>
         <w:t>id_platosamostrar</w:t>
       </w:r>
-      <w:proofErr w:type="spellEnd"/>
       <w:r>
         <w:rPr>
           <w:u w:val="single"/>
@@ -50,17 +48,8 @@
     <w:p/>
     <w:p>
       <w:r>
-        <w:t xml:space="preserve">INSERT INTO </w:t>
-      </w:r>
-      <w:proofErr w:type="spellStart"/>
-      <w:r>
-        <w:t>platosamostrar</w:t>
-      </w:r>
-      <w:proofErr w:type="spellEnd"/>
-      <w:r>
-        <w:t>(</w:t>
-      </w:r>
-      <w:proofErr w:type="spellStart"/>
+        <w:t>INSERT INTO platosamostrar(</w:t>
+      </w:r>
       <w:r>
         <w:rPr>
           <w:b/>
@@ -69,33 +58,8 @@
         </w:rPr>
         <w:t>id_platosamostrar</w:t>
       </w:r>
-      <w:proofErr w:type="spellEnd"/>
-      <w:r>
-        <w:t xml:space="preserve">, </w:t>
-      </w:r>
-      <w:proofErr w:type="spellStart"/>
-      <w:r>
-        <w:t>precio_plato</w:t>
-      </w:r>
-      <w:proofErr w:type="spellEnd"/>
-      <w:r>
-        <w:t xml:space="preserve">, </w:t>
-      </w:r>
-      <w:proofErr w:type="spellStart"/>
-      <w:r>
-        <w:t>nombre_plato</w:t>
-      </w:r>
-      <w:proofErr w:type="spellEnd"/>
-      <w:r>
-        <w:t xml:space="preserve">, </w:t>
-      </w:r>
-      <w:proofErr w:type="spellStart"/>
-      <w:r>
-        <w:t>id_plato</w:t>
-      </w:r>
-      <w:proofErr w:type="spellEnd"/>
-      <w:r>
-        <w:t xml:space="preserve">) </w:t>
+      <w:r>
+        <w:t xml:space="preserve">, precio_plato, nombre_plato, id_plato) </w:t>
       </w:r>
     </w:p>
     <w:p>
@@ -111,44 +75,12 @@
         <w:t>1</w:t>
       </w:r>
       <w:r>
-        <w:t xml:space="preserve">, </w:t>
-      </w:r>
-      <w:proofErr w:type="spellStart"/>
-      <w:r>
-        <w:t>precio_plato</w:t>
-      </w:r>
-      <w:proofErr w:type="spellEnd"/>
-      <w:r>
-        <w:t xml:space="preserve">, </w:t>
-      </w:r>
-      <w:proofErr w:type="spellStart"/>
-      <w:r>
-        <w:t>nombre_plato</w:t>
-      </w:r>
-      <w:proofErr w:type="spellEnd"/>
-      <w:r>
-        <w:t xml:space="preserve">, </w:t>
-      </w:r>
-      <w:proofErr w:type="spellStart"/>
-      <w:r>
-        <w:t>id_plato</w:t>
-      </w:r>
-      <w:proofErr w:type="spellEnd"/>
-      <w:r>
-        <w:t xml:space="preserve"> FROM platos </w:t>
-      </w:r>
-    </w:p>
-    <w:p>
-      <w:r>
-        <w:t xml:space="preserve">WHERE </w:t>
-      </w:r>
-      <w:proofErr w:type="spellStart"/>
-      <w:r>
-        <w:t>id_plato</w:t>
-      </w:r>
-      <w:proofErr w:type="spellEnd"/>
-      <w:r>
-        <w:t>=1;</w:t>
+        <w:t xml:space="preserve">, precio_plato, nombre_plato, id_plato FROM platos </w:t>
+      </w:r>
+    </w:p>
+    <w:p>
+      <w:r>
+        <w:t>WHERE id_plato=1;</w:t>
       </w:r>
     </w:p>
     <w:p/>
@@ -167,25 +99,12 @@
     </w:p>
     <w:p>
       <w:r>
-        <w:t xml:space="preserve">DELETE FROM </w:t>
-      </w:r>
-      <w:proofErr w:type="spellStart"/>
-      <w:r>
-        <w:t>nombre_tabla</w:t>
-      </w:r>
-      <w:proofErr w:type="spellEnd"/>
-    </w:p>
-    <w:p>
-      <w:r>
-        <w:t xml:space="preserve">WHERE </w:t>
-      </w:r>
-      <w:proofErr w:type="spellStart"/>
-      <w:r>
-        <w:t>nombre_columna</w:t>
-      </w:r>
-      <w:proofErr w:type="spellEnd"/>
-      <w:r>
-        <w:t xml:space="preserve"> = valor</w:t>
+        <w:t>DELETE FROM nombre_tabla</w:t>
+      </w:r>
+    </w:p>
+    <w:p>
+      <w:r>
+        <w:t>WHERE nombre_columna = valor</w:t>
       </w:r>
     </w:p>
     <w:p/>
@@ -205,31 +124,7 @@
     </w:p>
     <w:p>
       <w:r>
-        <w:t xml:space="preserve">UPDATE platos SET </w:t>
-      </w:r>
-      <w:proofErr w:type="spellStart"/>
-      <w:r>
-        <w:t>id_secundario</w:t>
-      </w:r>
-      <w:proofErr w:type="spellEnd"/>
-      <w:r>
-        <w:t xml:space="preserve">= </w:t>
-      </w:r>
-      <w:proofErr w:type="spellStart"/>
-      <w:r>
-        <w:t>tipo_plato</w:t>
-      </w:r>
-      <w:proofErr w:type="spellEnd"/>
-      <w:r>
-        <w:t xml:space="preserve"> WHERE </w:t>
-      </w:r>
-      <w:proofErr w:type="spellStart"/>
-      <w:r>
-        <w:t>id_plato</w:t>
-      </w:r>
-      <w:proofErr w:type="spellEnd"/>
-      <w:r>
-        <w:t xml:space="preserve"> &gt; 0</w:t>
+        <w:t>UPDATE platos SET id_secundario= tipo_plato WHERE id_plato &gt; 0</w:t>
       </w:r>
     </w:p>
     <w:p/>
@@ -272,47 +167,7 @@
     </w:p>
     <w:p>
       <w:r>
-        <w:t xml:space="preserve">UPDATE platos SET </w:t>
-      </w:r>
-      <w:proofErr w:type="spellStart"/>
-      <w:r>
-        <w:t>id_secundario</w:t>
-      </w:r>
-      <w:proofErr w:type="spellEnd"/>
-      <w:r>
-        <w:t xml:space="preserve"> = </w:t>
-      </w:r>
-      <w:proofErr w:type="spellStart"/>
-      <w:r>
-        <w:t>concat</w:t>
-      </w:r>
-      <w:proofErr w:type="spellEnd"/>
-      <w:r>
-        <w:t>(</w:t>
-      </w:r>
-      <w:proofErr w:type="spellStart"/>
-      <w:r>
-        <w:t>id_plato</w:t>
-      </w:r>
-      <w:proofErr w:type="spellEnd"/>
-      <w:r>
-        <w:t xml:space="preserve">, '-', </w:t>
-      </w:r>
-      <w:proofErr w:type="spellStart"/>
-      <w:r>
-        <w:t>tipo_plato</w:t>
-      </w:r>
-      <w:proofErr w:type="spellEnd"/>
-      <w:r>
-        <w:t xml:space="preserve">) WHERE </w:t>
-      </w:r>
-      <w:proofErr w:type="spellStart"/>
-      <w:r>
-        <w:t>id_plato</w:t>
-      </w:r>
-      <w:proofErr w:type="spellEnd"/>
-      <w:r>
-        <w:t xml:space="preserve"> &gt; 1</w:t>
+        <w:t>UPDATE platos SET id_secundario = concat(id_plato, '-', tipo_plato) WHERE id_plato &gt; 1</w:t>
       </w:r>
     </w:p>
     <w:p/>
@@ -356,48 +211,17 @@
     <w:p/>
     <w:p>
       <w:r>
-        <w:t xml:space="preserve">UPDATE pedidos , </w:t>
-      </w:r>
-      <w:proofErr w:type="spellStart"/>
-      <w:r>
-        <w:t>platosamostrar</w:t>
-      </w:r>
-      <w:proofErr w:type="spellEnd"/>
-    </w:p>
-    <w:p>
-      <w:proofErr w:type="gramStart"/>
-      <w:r>
-        <w:t xml:space="preserve">SET </w:t>
-      </w:r>
-      <w:proofErr w:type="spellStart"/>
-      <w:r>
-        <w:t>pedidos</w:t>
-      </w:r>
-      <w:proofErr w:type="gramEnd"/>
-      <w:r>
-        <w:t>.precio_plato</w:t>
-      </w:r>
-      <w:proofErr w:type="spellEnd"/>
-      <w:r>
-        <w:t xml:space="preserve"> = </w:t>
-      </w:r>
-      <w:proofErr w:type="spellStart"/>
-      <w:r>
-        <w:t>platosamostrar.precio_plato</w:t>
-      </w:r>
-      <w:proofErr w:type="spellEnd"/>
-    </w:p>
-    <w:p>
-      <w:r>
-        <w:t xml:space="preserve">WHERE </w:t>
-      </w:r>
-      <w:proofErr w:type="spellStart"/>
-      <w:r>
-        <w:t>id_pedido</w:t>
-      </w:r>
-      <w:proofErr w:type="spellEnd"/>
-      <w:r>
-        <w:t xml:space="preserve"> &gt; 0</w:t>
+        <w:t>UPDATE pedidos , platosamostrar</w:t>
+      </w:r>
+    </w:p>
+    <w:p>
+      <w:r>
+        <w:t>SET pedidos.precio_plato = platosamostrar.precio_plato</w:t>
+      </w:r>
+    </w:p>
+    <w:p>
+      <w:r>
+        <w:t>WHERE id_pedido &gt; 0</w:t>
       </w:r>
     </w:p>
     <w:p/>
@@ -413,19 +237,15 @@
       <w:r>
         <w:t xml:space="preserve">ALTER TABLE </w:t>
       </w:r>
-      <w:proofErr w:type="spellStart"/>
       <w:r>
         <w:t>nombre_tabla</w:t>
       </w:r>
-      <w:proofErr w:type="spellEnd"/>
       <w:r>
         <w:t xml:space="preserve"> MODIFY </w:t>
       </w:r>
-      <w:proofErr w:type="spellStart"/>
       <w:r>
         <w:t>nombre_columna</w:t>
       </w:r>
-      <w:proofErr w:type="spellEnd"/>
       <w:r>
         <w:t xml:space="preserve"> VARCHAR(900);</w:t>
       </w:r>
@@ -435,47 +255,107 @@
         <w:rPr>
           <w:u w:val="single"/>
         </w:rPr>
-        <w:t>CHEQUEAR QUE SE REFLEJEN LOS CAMBIOS DE “</w:t>
-      </w:r>
-      <w:r>
-        <w:rPr>
-          <w:u w:val="single"/>
-        </w:rPr>
-        <w:t>AUMENTAR CANTIDAD DE VARCHAR DE UNA COLUMNA</w:t>
-      </w:r>
-      <w:r>
-        <w:rPr>
-          <w:u w:val="single"/>
-        </w:rPr>
-        <w:t>”</w:t>
-      </w:r>
-    </w:p>
-    <w:p>
-      <w:proofErr w:type="gramStart"/>
-      <w:r>
-        <w:t>SHOW</w:t>
-      </w:r>
-      <w:proofErr w:type="gramEnd"/>
-      <w:r>
-        <w:t xml:space="preserve"> COLUMNS FROM </w:t>
-      </w:r>
-      <w:proofErr w:type="spellStart"/>
+        <w:t>CHEQUEAR QUE SE REFLEJEN LOS CAMBIOS DE “AUMENTAR CANTIDAD DE VARCHAR DE UNA COLUMNA”</w:t>
+      </w:r>
+    </w:p>
+    <w:p>
+      <w:r>
+        <w:t xml:space="preserve">SHOW COLUMNS FROM </w:t>
+      </w:r>
       <w:r>
         <w:t>nombre_tabla</w:t>
       </w:r>
-      <w:proofErr w:type="spellEnd"/>
       <w:r>
         <w:t xml:space="preserve"> LIKE '</w:t>
       </w:r>
-      <w:proofErr w:type="spellStart"/>
       <w:r>
         <w:t>nombre_columna</w:t>
       </w:r>
-      <w:proofErr w:type="spellEnd"/>
       <w:r>
         <w:t>';</w:t>
       </w:r>
     </w:p>
+    <w:p/>
+    <w:p>
+      <w:pPr>
+        <w:rPr>
+          <w:u w:val="single"/>
+        </w:rPr>
+      </w:pPr>
+      <w:r>
+        <w:rPr>
+          <w:u w:val="single"/>
+        </w:rPr>
+        <w:lastRenderedPageBreak/>
+        <w:t>SABER CANTIDAD DE VARCHAR QUE ACEPTA UNA COLUMN:</w:t>
+      </w:r>
+    </w:p>
+    <w:p>
+      <w:pPr>
+        <w:rPr>
+          <w:u w:val="single"/>
+        </w:rPr>
+      </w:pPr>
+      <w:r>
+        <w:t xml:space="preserve">SHOW COLUMNS FROM </w:t>
+      </w:r>
+      <w:r>
+        <w:t>nombre_tabla</w:t>
+      </w:r>
+      <w:r>
+        <w:t xml:space="preserve"> LIKE '</w:t>
+      </w:r>
+      <w:r>
+        <w:t>nombre_columna</w:t>
+      </w:r>
+      <w:r>
+        <w:t>'</w:t>
+      </w:r>
+    </w:p>
+    <w:p>
+      <w:pPr>
+        <w:rPr>
+          <w:u w:val="single"/>
+        </w:rPr>
+      </w:pPr>
+    </w:p>
+    <w:p>
+      <w:pPr>
+        <w:rPr>
+          <w:u w:val="single"/>
+        </w:rPr>
+      </w:pPr>
+      <w:r>
+        <w:rPr>
+          <w:u w:val="single"/>
+        </w:rPr>
+        <w:t>MOFICAR LA CANTIDAD DE VARCHAR QUE ACEPTA UNA COLUMNA</w:t>
+      </w:r>
+    </w:p>
+    <w:p>
+      <w:r>
+        <w:t xml:space="preserve">ALTER TABLE </w:t>
+      </w:r>
+      <w:r>
+        <w:t>nombre_tabla</w:t>
+      </w:r>
+      <w:r>
+        <w:t xml:space="preserve"> MODIFY COLUMN </w:t>
+      </w:r>
+      <w:r>
+        <w:t>nombre_columna</w:t>
+      </w:r>
+      <w:r>
+        <w:t xml:space="preserve"> VARCHAR(</w:t>
+      </w:r>
+      <w:r>
+        <w:t>varchar_cantidad_a_modificar</w:t>
+      </w:r>
+      <w:r>
+        <w:t>);</w:t>
+      </w:r>
+    </w:p>
+    <w:p/>
     <w:sectPr>
       <w:pgSz w:w="11906" w:h="16838"/>
       <w:pgMar w:top="1417" w:right="1701" w:bottom="1417" w:left="1701" w:header="708" w:footer="708" w:gutter="0"/>
@@ -487,7 +367,7 @@
 </file>
 
 <file path=word/styles.xml><?xml version="1.0" encoding="utf-8"?>
-<w:styles xmlns:mc="http://schemas.openxmlformats.org/markup-compatibility/2006" xmlns:r="http://schemas.openxmlformats.org/officeDocument/2006/relationships" xmlns:w="http://schemas.openxmlformats.org/wordprocessingml/2006/main" xmlns:w14="http://schemas.microsoft.com/office/word/2010/wordml" xmlns:w15="http://schemas.microsoft.com/office/word/2012/wordml" xmlns:w16cex="http://schemas.microsoft.com/office/word/2018/wordml/cex" xmlns:w16cid="http://schemas.microsoft.com/office/word/2016/wordml/cid" xmlns:w16="http://schemas.microsoft.com/office/word/2018/wordml" xmlns:w16sdtdh="http://schemas.microsoft.com/office/word/2020/wordml/sdtdatahash" xmlns:w16se="http://schemas.microsoft.com/office/word/2015/wordml/symex" mc:Ignorable="w14 w15 w16se w16cid w16 w16cex w16sdtdh">
+<w:styles xmlns:mc="http://schemas.openxmlformats.org/markup-compatibility/2006" xmlns:r="http://schemas.openxmlformats.org/officeDocument/2006/relationships" xmlns:w="http://schemas.openxmlformats.org/wordprocessingml/2006/main" xmlns:w14="http://schemas.microsoft.com/office/word/2010/wordml" xmlns:w15="http://schemas.microsoft.com/office/word/2012/wordml" xmlns:w16cex="http://schemas.microsoft.com/office/word/2018/wordml/cex" xmlns:w16cid="http://schemas.microsoft.com/office/word/2016/wordml/cid" xmlns:w16="http://schemas.microsoft.com/office/word/2018/wordml" xmlns:w16du="http://schemas.microsoft.com/office/word/2023/wordml/word16du" xmlns:w16sdtdh="http://schemas.microsoft.com/office/word/2020/wordml/sdtdatahash" xmlns:w16se="http://schemas.microsoft.com/office/word/2015/wordml/symex" mc:Ignorable="w14 w15 w16se w16cid w16 w16cex w16sdtdh w16du">
   <w:docDefaults>
     <w:rPrDefault>
       <w:rPr>

</xml_diff>